<commit_message>
Edits to prep and tube labeling protocols
</commit_message>
<xml_diff>
--- a/Protocols/01_Prep Protocol.docx
+++ b/Protocols/01_Prep Protocol.docx
@@ -306,17 +306,6 @@
         </w:numPr>
       </w:pPr>
       <w:r>
-        <w:t>Printed cryo-labels for 2 ml tubes</w:t>
-      </w:r>
-    </w:p>
-    <w:p>
-      <w:pPr>
-        <w:numPr>
-          <w:ilvl w:val="0"/>
-          <w:numId w:val="2"/>
-        </w:numPr>
-      </w:pPr>
-      <w:r>
         <w:t xml:space="preserve">1 L Nalgene filled with DI water (spare water for rinsing </w:t>
       </w:r>
       <w:proofErr w:type="spellStart"/>
@@ -561,18 +550,18 @@
         </w:numPr>
       </w:pPr>
       <w:r>
+        <w:t>Make sure there are enough field data sheets in binder. Print if needed.</w:t>
+      </w:r>
+    </w:p>
+    <w:p>
+      <w:pPr>
+        <w:numPr>
+          <w:ilvl w:val="0"/>
+          <w:numId w:val="1"/>
+        </w:numPr>
+      </w:pPr>
+      <w:r>
         <w:lastRenderedPageBreak/>
-        <w:t>Make sure there are enough field data sheets in binder. Print if needed.</w:t>
-      </w:r>
-    </w:p>
-    <w:p>
-      <w:pPr>
-        <w:numPr>
-          <w:ilvl w:val="0"/>
-          <w:numId w:val="1"/>
-        </w:numPr>
-      </w:pPr>
-      <w:r>
         <w:t>Autoclave 40 Pall</w:t>
       </w:r>
       <w:r>
@@ -596,6 +585,28 @@
       </w:pPr>
       <w:r>
         <w:t>Make sure there are enough 10 ml tips (clean + autoclaved).</w:t>
+      </w:r>
+    </w:p>
+    <w:p>
+      <w:pPr>
+        <w:numPr>
+          <w:ilvl w:val="0"/>
+          <w:numId w:val="1"/>
+        </w:numPr>
+      </w:pPr>
+      <w:r>
+        <w:t>Pre-label 50 ml tubes (see tube-labeling protocol).</w:t>
+      </w:r>
+    </w:p>
+    <w:p>
+      <w:pPr>
+        <w:numPr>
+          <w:ilvl w:val="0"/>
+          <w:numId w:val="1"/>
+        </w:numPr>
+      </w:pPr>
+      <w:r>
+        <w:t>Pre-label zooplankton vials (tops + paper slips).</w:t>
       </w:r>
     </w:p>
     <w:p/>

</xml_diff>

<commit_message>
Add lugol's prep to protocol
</commit_message>
<xml_diff>
--- a/Protocols/01_Prep Protocol.docx
+++ b/Protocols/01_Prep Protocol.docx
@@ -528,74 +528,66 @@
         </w:numPr>
       </w:pPr>
       <w:r>
+        <w:t>Print labels for GF/F and 0.2 µm filters.</w:t>
+      </w:r>
+    </w:p>
+    <w:p>
+      <w:pPr>
+        <w:numPr>
+          <w:ilvl w:val="0"/>
+          <w:numId w:val="1"/>
+        </w:numPr>
+      </w:pPr>
+      <w:r>
+        <w:t>Make sure there are enough field data sheets in binder. Print if needed.</w:t>
+      </w:r>
+    </w:p>
+    <w:p>
+      <w:pPr>
+        <w:numPr>
+          <w:ilvl w:val="0"/>
+          <w:numId w:val="1"/>
+        </w:numPr>
+      </w:pPr>
+      <w:r>
+        <w:t>Autoclave 40 Pall</w:t>
+      </w:r>
+      <w:r>
+        <w:t xml:space="preserve"> 0.2 µm </w:t>
+      </w:r>
+      <w:proofErr w:type="spellStart"/>
+      <w:r>
+        <w:t>supor</w:t>
+      </w:r>
+      <w:proofErr w:type="spellEnd"/>
+      <w:r>
+        <w:t xml:space="preserve"> filters for DNA samples and dry overnight in drying oven.</w:t>
+      </w:r>
+    </w:p>
+    <w:p>
+      <w:pPr>
+        <w:numPr>
+          <w:ilvl w:val="0"/>
+          <w:numId w:val="1"/>
+        </w:numPr>
+      </w:pPr>
+      <w:r>
+        <w:t>Make sure there are enough 10 ml tips (clean + autoclaved).</w:t>
+      </w:r>
+    </w:p>
+    <w:p>
+      <w:pPr>
+        <w:numPr>
+          <w:ilvl w:val="0"/>
+          <w:numId w:val="1"/>
+        </w:numPr>
+      </w:pPr>
+      <w:r>
+        <w:lastRenderedPageBreak/>
         <w:t>Pre-label 50 ml tubes: 6 per site (2 whole water, 2 GF/F filtrate for PELL, 1 whole water and 1 GF/F filtrate for USGS)</w:t>
       </w:r>
-    </w:p>
-    <w:p>
-      <w:pPr>
-        <w:numPr>
-          <w:ilvl w:val="0"/>
-          <w:numId w:val="1"/>
-        </w:numPr>
-      </w:pPr>
-      <w:r>
-        <w:t>Print labels for GF/F and 0.2 µm filters.</w:t>
-      </w:r>
-    </w:p>
-    <w:p>
-      <w:pPr>
-        <w:numPr>
-          <w:ilvl w:val="0"/>
-          <w:numId w:val="1"/>
-        </w:numPr>
-      </w:pPr>
-      <w:r>
-        <w:t>Make sure there are enough field data sheets in binder. Print if needed.</w:t>
-      </w:r>
-    </w:p>
-    <w:p>
-      <w:pPr>
-        <w:numPr>
-          <w:ilvl w:val="0"/>
-          <w:numId w:val="1"/>
-        </w:numPr>
-      </w:pPr>
-      <w:r>
-        <w:lastRenderedPageBreak/>
-        <w:t>Autoclave 40 Pall</w:t>
-      </w:r>
-      <w:r>
-        <w:t xml:space="preserve"> 0.2 µm </w:t>
-      </w:r>
-      <w:proofErr w:type="spellStart"/>
-      <w:r>
-        <w:t>supor</w:t>
-      </w:r>
-      <w:proofErr w:type="spellEnd"/>
-      <w:r>
-        <w:t xml:space="preserve"> filters for DNA samples and dry overnight in drying oven.</w:t>
-      </w:r>
-    </w:p>
-    <w:p>
-      <w:pPr>
-        <w:numPr>
-          <w:ilvl w:val="0"/>
-          <w:numId w:val="1"/>
-        </w:numPr>
-      </w:pPr>
-      <w:r>
-        <w:t>Make sure there are enough 10 ml tips (clean + autoclaved).</w:t>
-      </w:r>
-    </w:p>
-    <w:p>
-      <w:pPr>
-        <w:numPr>
-          <w:ilvl w:val="0"/>
-          <w:numId w:val="1"/>
-        </w:numPr>
-      </w:pPr>
-      <w:r>
-        <w:t>Pre-label 50 ml tubes (see tube-labeling protocol).</w:t>
+      <w:r>
+        <w:t xml:space="preserve"> – see tube labeling protocol.</w:t>
       </w:r>
     </w:p>
     <w:p>
@@ -609,7 +601,17 @@
         <w:t>Pre-label zooplankton vials (tops + paper slips).</w:t>
       </w:r>
     </w:p>
-    <w:p/>
+    <w:p>
+      <w:pPr>
+        <w:numPr>
+          <w:ilvl w:val="0"/>
+          <w:numId w:val="1"/>
+        </w:numPr>
+      </w:pPr>
+      <w:r>
+        <w:t>Check for Lugol’s tubes and prep if more are needed. We need one per site- 15 ml opaque centrifuge tube with 100 µl Lugol’s solution.</w:t>
+      </w:r>
+    </w:p>
     <w:sectPr>
       <w:headerReference w:type="default" r:id="rId7"/>
       <w:footerReference w:type="default" r:id="rId8"/>
@@ -719,7 +721,13 @@
       <w:rPr>
         <w:lang w:val="en-US"/>
       </w:rPr>
-      <w:t>3Jun22</w:t>
+      <w:t>28</w:t>
+    </w:r>
+    <w:r>
+      <w:rPr>
+        <w:lang w:val="en-US"/>
+      </w:rPr>
+      <w:t>Jun22</w:t>
     </w:r>
   </w:p>
 </w:hdr>

</xml_diff>

<commit_message>
Add blank site labels and edit prep protocol
</commit_message>
<xml_diff>
--- a/Protocols/01_Prep Protocol.docx
+++ b/Protocols/01_Prep Protocol.docx
@@ -14,7 +14,7 @@
       <w:pPr>
         <w:numPr>
           <w:ilvl w:val="0"/>
-          <w:numId w:val="2"/>
+          <w:numId w:val="3"/>
         </w:numPr>
       </w:pPr>
       <w:r>
@@ -25,7 +25,7 @@
       <w:pPr>
         <w:numPr>
           <w:ilvl w:val="0"/>
-          <w:numId w:val="2"/>
+          <w:numId w:val="3"/>
         </w:numPr>
       </w:pPr>
       <w:r>
@@ -36,7 +36,7 @@
       <w:pPr>
         <w:numPr>
           <w:ilvl w:val="0"/>
-          <w:numId w:val="2"/>
+          <w:numId w:val="3"/>
         </w:numPr>
       </w:pPr>
       <w:r>
@@ -47,7 +47,7 @@
       <w:pPr>
         <w:numPr>
           <w:ilvl w:val="0"/>
-          <w:numId w:val="2"/>
+          <w:numId w:val="3"/>
         </w:numPr>
       </w:pPr>
       <w:r>
@@ -58,7 +58,7 @@
       <w:pPr>
         <w:numPr>
           <w:ilvl w:val="0"/>
-          <w:numId w:val="2"/>
+          <w:numId w:val="3"/>
         </w:numPr>
       </w:pPr>
       <w:r>
@@ -69,7 +69,7 @@
       <w:pPr>
         <w:numPr>
           <w:ilvl w:val="1"/>
-          <w:numId w:val="2"/>
+          <w:numId w:val="3"/>
         </w:numPr>
       </w:pPr>
       <w:r>
@@ -80,7 +80,7 @@
       <w:pPr>
         <w:numPr>
           <w:ilvl w:val="1"/>
-          <w:numId w:val="2"/>
+          <w:numId w:val="3"/>
         </w:numPr>
       </w:pPr>
       <w:r>
@@ -96,7 +96,7 @@
       <w:pPr>
         <w:numPr>
           <w:ilvl w:val="0"/>
-          <w:numId w:val="2"/>
+          <w:numId w:val="3"/>
         </w:numPr>
       </w:pPr>
       <w:proofErr w:type="spellStart"/>
@@ -112,7 +112,7 @@
       <w:pPr>
         <w:numPr>
           <w:ilvl w:val="0"/>
-          <w:numId w:val="2"/>
+          <w:numId w:val="3"/>
         </w:numPr>
       </w:pPr>
       <w:r>
@@ -140,7 +140,7 @@
       <w:pPr>
         <w:numPr>
           <w:ilvl w:val="0"/>
-          <w:numId w:val="2"/>
+          <w:numId w:val="3"/>
         </w:numPr>
       </w:pPr>
       <w:r>
@@ -151,7 +151,7 @@
       <w:pPr>
         <w:numPr>
           <w:ilvl w:val="0"/>
-          <w:numId w:val="2"/>
+          <w:numId w:val="3"/>
         </w:numPr>
       </w:pPr>
       <w:r>
@@ -170,7 +170,7 @@
       <w:pPr>
         <w:numPr>
           <w:ilvl w:val="0"/>
-          <w:numId w:val="2"/>
+          <w:numId w:val="3"/>
         </w:numPr>
       </w:pPr>
       <w:r>
@@ -189,7 +189,7 @@
       <w:pPr>
         <w:numPr>
           <w:ilvl w:val="0"/>
-          <w:numId w:val="2"/>
+          <w:numId w:val="3"/>
         </w:numPr>
       </w:pPr>
       <w:r>
@@ -200,7 +200,7 @@
       <w:pPr>
         <w:numPr>
           <w:ilvl w:val="0"/>
-          <w:numId w:val="2"/>
+          <w:numId w:val="3"/>
         </w:numPr>
       </w:pPr>
       <w:r>
@@ -211,7 +211,7 @@
       <w:pPr>
         <w:numPr>
           <w:ilvl w:val="0"/>
-          <w:numId w:val="2"/>
+          <w:numId w:val="3"/>
         </w:numPr>
       </w:pPr>
       <w:r>
@@ -228,7 +228,7 @@
       <w:pPr>
         <w:numPr>
           <w:ilvl w:val="0"/>
-          <w:numId w:val="2"/>
+          <w:numId w:val="3"/>
         </w:numPr>
       </w:pPr>
       <w:r>
@@ -239,7 +239,7 @@
       <w:pPr>
         <w:numPr>
           <w:ilvl w:val="0"/>
-          <w:numId w:val="2"/>
+          <w:numId w:val="3"/>
         </w:numPr>
       </w:pPr>
       <w:proofErr w:type="spellStart"/>
@@ -255,7 +255,7 @@
       <w:pPr>
         <w:numPr>
           <w:ilvl w:val="1"/>
-          <w:numId w:val="2"/>
+          <w:numId w:val="3"/>
         </w:numPr>
       </w:pPr>
       <w:r>
@@ -266,7 +266,7 @@
       <w:pPr>
         <w:numPr>
           <w:ilvl w:val="1"/>
-          <w:numId w:val="2"/>
+          <w:numId w:val="3"/>
         </w:numPr>
       </w:pPr>
       <w:r>
@@ -277,7 +277,7 @@
       <w:pPr>
         <w:numPr>
           <w:ilvl w:val="0"/>
-          <w:numId w:val="2"/>
+          <w:numId w:val="3"/>
         </w:numPr>
       </w:pPr>
       <w:r>
@@ -291,7 +291,7 @@
       <w:pPr>
         <w:numPr>
           <w:ilvl w:val="0"/>
-          <w:numId w:val="2"/>
+          <w:numId w:val="3"/>
         </w:numPr>
       </w:pPr>
       <w:r>
@@ -302,7 +302,7 @@
       <w:pPr>
         <w:numPr>
           <w:ilvl w:val="0"/>
-          <w:numId w:val="2"/>
+          <w:numId w:val="3"/>
         </w:numPr>
       </w:pPr>
       <w:r>
@@ -584,10 +584,7 @@
       </w:pPr>
       <w:r>
         <w:lastRenderedPageBreak/>
-        <w:t>Pre-label 50 ml tubes: 6 per site (2 whole water, 2 GF/F filtrate for PELL, 1 whole water and 1 GF/F filtrate for USGS)</w:t>
-      </w:r>
-      <w:r>
-        <w:t xml:space="preserve"> – see tube labeling protocol.</w:t>
+        <w:t>Pre-label 50 ml tubes: 6 per site (2 whole water, 2 GF/F filtrate for PELL, 1 whole water and 1 GF/F filtrate for USGS) – see tube labeling protocol.</w:t>
       </w:r>
     </w:p>
     <w:p>
@@ -736,6 +733,119 @@
 <file path=word/numbering.xml><?xml version="1.0" encoding="utf-8"?>
 <w:numbering xmlns:wpc="http://schemas.microsoft.com/office/word/2010/wordprocessingCanvas" xmlns:cx="http://schemas.microsoft.com/office/drawing/2014/chartex" xmlns:cx1="http://schemas.microsoft.com/office/drawing/2015/9/8/chartex" xmlns:cx2="http://schemas.microsoft.com/office/drawing/2015/10/21/chartex" xmlns:cx3="http://schemas.microsoft.com/office/drawing/2016/5/9/chartex" xmlns:cx4="http://schemas.microsoft.com/office/drawing/2016/5/10/chartex" xmlns:cx5="http://schemas.microsoft.com/office/drawing/2016/5/11/chartex" xmlns:cx6="http://schemas.microsoft.com/office/drawing/2016/5/12/chartex" xmlns:cx7="http://schemas.microsoft.com/office/drawing/2016/5/13/chartex" xmlns:cx8="http://schemas.microsoft.com/office/drawing/2016/5/14/chartex" xmlns:mc="http://schemas.openxmlformats.org/markup-compatibility/2006" xmlns:aink="http://schemas.microsoft.com/office/drawing/2016/ink" xmlns:am3d="http://schemas.microsoft.com/office/drawing/2017/model3d" xmlns:o="urn:schemas-microsoft-com:office:office" xmlns:r="http://schemas.openxmlformats.org/officeDocument/2006/relationships" xmlns:m="http://schemas.openxmlformats.org/officeDocument/2006/math" xmlns:v="urn:schemas-microsoft-com:vml" xmlns:wp14="http://schemas.microsoft.com/office/word/2010/wordprocessingDrawing" xmlns:wp="http://schemas.openxmlformats.org/drawingml/2006/wordprocessingDrawing" xmlns:w10="urn:schemas-microsoft-com:office:word" xmlns:w="http://schemas.openxmlformats.org/wordprocessingml/2006/main" xmlns:w14="http://schemas.microsoft.com/office/word/2010/wordml" xmlns:w15="http://schemas.microsoft.com/office/word/2012/wordml" xmlns:w16cex="http://schemas.microsoft.com/office/word/2018/wordml/cex" xmlns:w16cid="http://schemas.microsoft.com/office/word/2016/wordml/cid" xmlns:w16="http://schemas.microsoft.com/office/word/2018/wordml" xmlns:w16sdtdh="http://schemas.microsoft.com/office/word/2020/wordml/sdtdatahash" xmlns:w16se="http://schemas.microsoft.com/office/word/2015/wordml/symex" xmlns:wpg="http://schemas.microsoft.com/office/word/2010/wordprocessingGroup" xmlns:wpi="http://schemas.microsoft.com/office/word/2010/wordprocessingInk" xmlns:wne="http://schemas.microsoft.com/office/word/2006/wordml" xmlns:wps="http://schemas.microsoft.com/office/word/2010/wordprocessingShape" mc:Ignorable="w14 w15 w16se w16cid w16 w16cex w16sdtdh wp14">
   <w:abstractNum w:abstractNumId="0" w15:restartNumberingAfterBreak="0">
+    <w:nsid w:val="4C4F3940"/>
+    <w:multiLevelType w:val="hybridMultilevel"/>
+    <w:tmpl w:val="03A05958"/>
+    <w:lvl w:ilvl="0" w:tplc="6F3E0AAA">
+      <w:start w:val="1"/>
+      <w:numFmt w:val="bullet"/>
+      <w:lvlText w:val="¨"/>
+      <w:lvlJc w:val="left"/>
+      <w:pPr>
+        <w:ind w:left="720" w:hanging="360"/>
+      </w:pPr>
+      <w:rPr>
+        <w:rFonts w:ascii="Wingdings" w:hAnsi="Wingdings" w:hint="default"/>
+      </w:rPr>
+    </w:lvl>
+    <w:lvl w:ilvl="1" w:tplc="04090003">
+      <w:start w:val="1"/>
+      <w:numFmt w:val="bullet"/>
+      <w:lvlText w:val="o"/>
+      <w:lvlJc w:val="left"/>
+      <w:pPr>
+        <w:ind w:left="1440" w:hanging="360"/>
+      </w:pPr>
+      <w:rPr>
+        <w:rFonts w:ascii="Courier New" w:hAnsi="Courier New" w:cs="Courier New" w:hint="default"/>
+      </w:rPr>
+    </w:lvl>
+    <w:lvl w:ilvl="2" w:tplc="04090005" w:tentative="1">
+      <w:start w:val="1"/>
+      <w:numFmt w:val="bullet"/>
+      <w:lvlText w:val=""/>
+      <w:lvlJc w:val="left"/>
+      <w:pPr>
+        <w:ind w:left="2160" w:hanging="360"/>
+      </w:pPr>
+      <w:rPr>
+        <w:rFonts w:ascii="Wingdings" w:hAnsi="Wingdings" w:hint="default"/>
+      </w:rPr>
+    </w:lvl>
+    <w:lvl w:ilvl="3" w:tplc="04090001" w:tentative="1">
+      <w:start w:val="1"/>
+      <w:numFmt w:val="bullet"/>
+      <w:lvlText w:val=""/>
+      <w:lvlJc w:val="left"/>
+      <w:pPr>
+        <w:ind w:left="2880" w:hanging="360"/>
+      </w:pPr>
+      <w:rPr>
+        <w:rFonts w:ascii="Symbol" w:hAnsi="Symbol" w:hint="default"/>
+      </w:rPr>
+    </w:lvl>
+    <w:lvl w:ilvl="4" w:tplc="04090003" w:tentative="1">
+      <w:start w:val="1"/>
+      <w:numFmt w:val="bullet"/>
+      <w:lvlText w:val="o"/>
+      <w:lvlJc w:val="left"/>
+      <w:pPr>
+        <w:ind w:left="3600" w:hanging="360"/>
+      </w:pPr>
+      <w:rPr>
+        <w:rFonts w:ascii="Courier New" w:hAnsi="Courier New" w:cs="Courier New" w:hint="default"/>
+      </w:rPr>
+    </w:lvl>
+    <w:lvl w:ilvl="5" w:tplc="04090005" w:tentative="1">
+      <w:start w:val="1"/>
+      <w:numFmt w:val="bullet"/>
+      <w:lvlText w:val=""/>
+      <w:lvlJc w:val="left"/>
+      <w:pPr>
+        <w:ind w:left="4320" w:hanging="360"/>
+      </w:pPr>
+      <w:rPr>
+        <w:rFonts w:ascii="Wingdings" w:hAnsi="Wingdings" w:hint="default"/>
+      </w:rPr>
+    </w:lvl>
+    <w:lvl w:ilvl="6" w:tplc="04090001" w:tentative="1">
+      <w:start w:val="1"/>
+      <w:numFmt w:val="bullet"/>
+      <w:lvlText w:val=""/>
+      <w:lvlJc w:val="left"/>
+      <w:pPr>
+        <w:ind w:left="5040" w:hanging="360"/>
+      </w:pPr>
+      <w:rPr>
+        <w:rFonts w:ascii="Symbol" w:hAnsi="Symbol" w:hint="default"/>
+      </w:rPr>
+    </w:lvl>
+    <w:lvl w:ilvl="7" w:tplc="04090003" w:tentative="1">
+      <w:start w:val="1"/>
+      <w:numFmt w:val="bullet"/>
+      <w:lvlText w:val="o"/>
+      <w:lvlJc w:val="left"/>
+      <w:pPr>
+        <w:ind w:left="5760" w:hanging="360"/>
+      </w:pPr>
+      <w:rPr>
+        <w:rFonts w:ascii="Courier New" w:hAnsi="Courier New" w:cs="Courier New" w:hint="default"/>
+      </w:rPr>
+    </w:lvl>
+    <w:lvl w:ilvl="8" w:tplc="04090005" w:tentative="1">
+      <w:start w:val="1"/>
+      <w:numFmt w:val="bullet"/>
+      <w:lvlText w:val=""/>
+      <w:lvlJc w:val="left"/>
+      <w:pPr>
+        <w:ind w:left="6480" w:hanging="360"/>
+      </w:pPr>
+      <w:rPr>
+        <w:rFonts w:ascii="Wingdings" w:hAnsi="Wingdings" w:hint="default"/>
+      </w:rPr>
+    </w:lvl>
+  </w:abstractNum>
+  <w:abstractNum w:abstractNumId="1" w15:restartNumberingAfterBreak="0">
     <w:nsid w:val="5EE116AB"/>
     <w:multiLevelType w:val="multilevel"/>
     <w:tmpl w:val="A2528B66"/>
@@ -848,7 +958,7 @@
       </w:rPr>
     </w:lvl>
   </w:abstractNum>
-  <w:abstractNum w:abstractNumId="1" w15:restartNumberingAfterBreak="0">
+  <w:abstractNum w:abstractNumId="2" w15:restartNumberingAfterBreak="0">
     <w:nsid w:val="7F006F57"/>
     <w:multiLevelType w:val="multilevel"/>
     <w:tmpl w:val="5B44C854"/>
@@ -962,9 +1072,12 @@
     </w:lvl>
   </w:abstractNum>
   <w:num w:numId="1">
+    <w:abstractNumId w:val="2"/>
+  </w:num>
+  <w:num w:numId="2">
     <w:abstractNumId w:val="1"/>
   </w:num>
-  <w:num w:numId="2">
+  <w:num w:numId="3">
     <w:abstractNumId w:val="0"/>
   </w:num>
 </w:numbering>

</xml_diff>